<commit_message>
Heroku deployment commit for image upload.
</commit_message>
<xml_diff>
--- a/src/main/resources/SpringBoot Heroku Deployment.docx
+++ b/src/main/resources/SpringBoot Heroku Deployment.docx
@@ -892,9 +892,9 @@
         <w:shd w:val="clear" w:color="auto" w:fill="2A2A2A"/>
         <w:spacing w:before="120" w:after="120"/>
         <w:rPr>
-          <w:rStyle w:val="HTMLCode"/>
-          <w:rFonts w:ascii="Consolas" w:hAnsi="Consolas" w:cs="Consolas"/>
-          <w:color w:val="BEBEC5"/>
+          <w:rStyle w:val="token"/>
+          <w:rFonts w:ascii="Consolas" w:hAnsi="Consolas" w:cs="Consolas"/>
+          <w:color w:val="FFFFFF"/>
         </w:rPr>
       </w:pPr>
       <w:r>
@@ -925,6 +925,50 @@
           <w:color w:val="FFFFFF"/>
         </w:rPr>
         <w:t xml:space="preserve"> commit -m "first commit"</w:t>
+      </w:r>
+    </w:p>
+    <w:p>
+      <w:pPr>
+        <w:pStyle w:val="HTMLPreformatted"/>
+        <w:pBdr>
+          <w:top w:val="single" w:sz="6" w:space="12" w:color="E0E0E6"/>
+          <w:left w:val="single" w:sz="6" w:space="12" w:color="E0E0E6"/>
+          <w:bottom w:val="single" w:sz="6" w:space="12" w:color="E0E0E6"/>
+          <w:right w:val="single" w:sz="6" w:space="12" w:color="E0E0E6"/>
+        </w:pBdr>
+        <w:shd w:val="clear" w:color="auto" w:fill="2A2A2A"/>
+        <w:spacing w:before="120" w:after="120"/>
+        <w:rPr>
+          <w:rStyle w:val="HTMLCode"/>
+          <w:rFonts w:ascii="Consolas" w:hAnsi="Consolas" w:cs="Consolas"/>
+          <w:color w:val="BEBEC5"/>
+        </w:rPr>
+      </w:pPr>
+      <w:r>
+        <w:rPr>
+          <w:rStyle w:val="token"/>
+          <w:rFonts w:ascii="Consolas" w:hAnsi="Consolas" w:cs="Consolas"/>
+          <w:color w:val="FFFFFF"/>
+        </w:rPr>
+        <w:t xml:space="preserve">$ </w:t>
+      </w:r>
+      <w:proofErr w:type="spellStart"/>
+      <w:r>
+        <w:rPr>
+          <w:rStyle w:val="token"/>
+          <w:rFonts w:ascii="Consolas" w:hAnsi="Consolas" w:cs="Consolas"/>
+          <w:color w:val="FFFFFF"/>
+        </w:rPr>
+        <w:t>git</w:t>
+      </w:r>
+      <w:proofErr w:type="spellEnd"/>
+      <w:r>
+        <w:rPr>
+          <w:rStyle w:val="token"/>
+          <w:rFonts w:ascii="Consolas" w:hAnsi="Consolas" w:cs="Consolas"/>
+          <w:color w:val="FFFFFF"/>
+        </w:rPr>
+        <w:t xml:space="preserve"> push </w:t>
       </w:r>
     </w:p>
     <w:p>

</xml_diff>